<commit_message>
Update Documentation for Customer Management Service.docx
document change
</commit_message>
<xml_diff>
--- a/Documentation for Customer Management Service.docx
+++ b/Documentation for Customer Management Service.docx
@@ -129,27 +129,13 @@
           <w:b/>
           <w:bCs/>
         </w:rPr>
-        <w:t xml:space="preserve">Spring Boot </w:t>
-      </w:r>
-      <w:proofErr w:type="spellStart"/>
-      <w:proofErr w:type="gramStart"/>
-      <w:r>
-        <w:rPr>
-          <w:b/>
-          <w:bCs/>
-        </w:rPr>
-        <w:t>Environment</w:t>
+        <w:t>Spring Boot Environment</w:t>
       </w:r>
       <w:r>
         <w:t>:</w:t>
       </w:r>
       <w:r>
-        <w:t>use</w:t>
-      </w:r>
-      <w:proofErr w:type="spellEnd"/>
-      <w:proofErr w:type="gramEnd"/>
-      <w:r>
-        <w:t xml:space="preserve"> spring initializer and eclipse IDE</w:t>
+        <w:t>use spring initializer and eclipse IDE</w:t>
       </w:r>
       <w:r>
         <w:t xml:space="preserve"> use pom.xml for maven dependencies</w:t>
@@ -173,25 +159,7 @@
         <w:t>Application Configuration</w:t>
       </w:r>
       <w:r>
-        <w:t xml:space="preserve">: Provide the necessary database connection details in </w:t>
-      </w:r>
-      <w:proofErr w:type="spellStart"/>
-      <w:proofErr w:type="gramStart"/>
-      <w:r>
-        <w:t>application.properties</w:t>
-      </w:r>
-      <w:proofErr w:type="spellEnd"/>
-      <w:proofErr w:type="gramEnd"/>
-      <w:r>
-        <w:t xml:space="preserve"> or </w:t>
-      </w:r>
-      <w:proofErr w:type="spellStart"/>
-      <w:r>
-        <w:t>application.yml</w:t>
-      </w:r>
-      <w:proofErr w:type="spellEnd"/>
-      <w:r>
-        <w:t>.</w:t>
+        <w:t>: Provide the necessary database connection details in application.properties or application.yml.</w:t>
       </w:r>
     </w:p>
     <w:p>
@@ -229,35 +197,14 @@
         </w:rPr>
         <w:t xml:space="preserve"> </w:t>
       </w:r>
-      <w:proofErr w:type="gramStart"/>
       <w:r>
         <w:t>6379</w:t>
       </w:r>
       <w:r>
-        <w:t xml:space="preserve">  used</w:t>
-      </w:r>
-      <w:proofErr w:type="gramEnd"/>
-      <w:r>
-        <w:t xml:space="preserve"> </w:t>
-      </w:r>
-      <w:proofErr w:type="spellStart"/>
-      <w:r>
-        <w:t>redis</w:t>
-      </w:r>
-      <w:proofErr w:type="spellEnd"/>
-      <w:r>
-        <w:t xml:space="preserve">-cli for cache logs by </w:t>
-      </w:r>
-      <w:r>
-        <w:t xml:space="preserve">commands monitor. </w:t>
-      </w:r>
-      <w:proofErr w:type="spellStart"/>
-      <w:r>
-        <w:t>Flushall</w:t>
-      </w:r>
-      <w:proofErr w:type="spellEnd"/>
-      <w:r>
-        <w:t xml:space="preserve"> to delete all cache logs</w:t>
+        <w:t xml:space="preserve">  used redis-cli for cache logs by </w:t>
+      </w:r>
+      <w:r>
+        <w:t>commands monitor. Flushall to delete all cache logs</w:t>
       </w:r>
       <w:r>
         <w:t>.</w:t>
@@ -298,27 +245,25 @@
         <w:t>Clone Repository</w:t>
       </w:r>
       <w:r>
-        <w:t xml:space="preserve">: Clone the </w:t>
-      </w:r>
-      <w:proofErr w:type="gramStart"/>
-      <w:r>
-        <w:t xml:space="preserve">repository </w:t>
+        <w:t xml:space="preserve">: Clone the repository </w:t>
       </w:r>
       <w:r>
         <w:t xml:space="preserve"> =</w:t>
       </w:r>
-      <w:proofErr w:type="gramEnd"/>
-      <w:r>
-        <w:t>git clone &lt;repository-</w:t>
-      </w:r>
-      <w:proofErr w:type="spellStart"/>
-      <w:r>
-        <w:t>url</w:t>
-      </w:r>
-      <w:proofErr w:type="spellEnd"/>
-      <w:r>
-        <w:t>&gt;</w:t>
-      </w:r>
+      <w:r>
+        <w:t>git clone</w:t>
+      </w:r>
+      <w:r>
+        <w:t xml:space="preserve"> </w:t>
+      </w:r>
+      <w:hyperlink r:id="rId5" w:history="1">
+        <w:r>
+          <w:rPr>
+            <w:rStyle w:val="Hyperlink"/>
+          </w:rPr>
+          <w:t>https://github.com/jananimyilsamy/APIrepo.git</w:t>
+        </w:r>
+      </w:hyperlink>
     </w:p>
     <w:p>
       <w:pPr>
@@ -340,13 +285,11 @@
       <w:r>
         <w:t xml:space="preserve"> </w:t>
       </w:r>
-      <w:proofErr w:type="spellStart"/>
-      <w:r>
-        <w:t>mvn</w:t>
-      </w:r>
-      <w:proofErr w:type="spellEnd"/>
-      <w:r>
-        <w:t xml:space="preserve"> clean install</w:t>
+      <w:r>
+        <w:t>mvn clean install</w:t>
+      </w:r>
+      <w:r>
+        <w:t>, maven build-&gt; clean install,run as-&gt;java application.</w:t>
       </w:r>
     </w:p>
     <w:p>
@@ -401,21 +344,12 @@
       <w:r>
         <w:t xml:space="preserve">Ensure the table </w:t>
       </w:r>
-      <w:proofErr w:type="spellStart"/>
-      <w:r>
-        <w:rPr>
-          <w:b/>
-          <w:bCs/>
-        </w:rPr>
-        <w:t>customerdetails</w:t>
-      </w:r>
-      <w:proofErr w:type="spellEnd"/>
-      <w:r>
-        <w:rPr>
-          <w:b/>
-          <w:bCs/>
-        </w:rPr>
-        <w:t xml:space="preserve"> </w:t>
+      <w:r>
+        <w:rPr>
+          <w:b/>
+          <w:bCs/>
+        </w:rPr>
+        <w:t xml:space="preserve">customerdetails </w:t>
       </w:r>
       <w:r>
         <w:t>is created automatically by Hibernate during application startup.</w:t>
@@ -441,24 +375,9 @@
       <w:r>
         <w:t xml:space="preserve"> </w:t>
       </w:r>
-      <w:proofErr w:type="spellStart"/>
-      <w:r>
-        <w:t>mvn</w:t>
-      </w:r>
-      <w:proofErr w:type="spellEnd"/>
-      <w:r>
-        <w:t xml:space="preserve"> </w:t>
-      </w:r>
-      <w:proofErr w:type="spellStart"/>
-      <w:r>
-        <w:t>spring-</w:t>
-      </w:r>
-      <w:proofErr w:type="gramStart"/>
-      <w:r>
-        <w:t>boot:run</w:t>
-      </w:r>
-      <w:proofErr w:type="spellEnd"/>
-      <w:proofErr w:type="gramEnd"/>
+      <w:r>
+        <w:t>mvn spring-boot:run</w:t>
+      </w:r>
     </w:p>
     <w:p>
       <w:pPr>
@@ -481,15 +400,7 @@
         <w:t>900</w:t>
       </w:r>
       <w:r>
-        <w:t xml:space="preserve">0 by default. Use tools like </w:t>
-      </w:r>
-      <w:proofErr w:type="gramStart"/>
-      <w:r>
-        <w:t>Postman  to</w:t>
-      </w:r>
-      <w:proofErr w:type="gramEnd"/>
-      <w:r>
-        <w:t xml:space="preserve"> test the endpoints.</w:t>
+        <w:t>0 by default. Use tools like Postman  to test the endpoints.</w:t>
       </w:r>
     </w:p>
     <w:p>
@@ -527,6 +438,7 @@
           <w:b/>
           <w:bCs/>
         </w:rPr>
+        <w:lastRenderedPageBreak/>
         <w:t>Code Architecture Details</w:t>
       </w:r>
     </w:p>
@@ -542,29 +454,12 @@
           <w:b/>
           <w:bCs/>
         </w:rPr>
-        <w:lastRenderedPageBreak/>
         <w:t>1. Entity Layer</w:t>
       </w:r>
     </w:p>
     <w:p>
       <w:r>
-        <w:t xml:space="preserve">The </w:t>
-      </w:r>
-      <w:proofErr w:type="spellStart"/>
-      <w:r>
-        <w:t>CustomerDetails</w:t>
-      </w:r>
-      <w:proofErr w:type="spellEnd"/>
-      <w:r>
-        <w:t xml:space="preserve"> entity class maps to the </w:t>
-      </w:r>
-      <w:proofErr w:type="spellStart"/>
-      <w:r>
-        <w:t>customerdetails</w:t>
-      </w:r>
-      <w:proofErr w:type="spellEnd"/>
-      <w:r>
-        <w:t xml:space="preserve"> table in the database.</w:t>
+        <w:t>The CustomerDetails entity class maps to the customerdetails table in the database.</w:t>
       </w:r>
     </w:p>
     <w:p>
@@ -688,15 +583,7 @@
         </w:numPr>
       </w:pPr>
       <w:r>
-        <w:t xml:space="preserve">@Convert: Converts the countries field to and from JSON using </w:t>
-      </w:r>
-      <w:proofErr w:type="spellStart"/>
-      <w:r>
-        <w:t>JpaConverterJson</w:t>
-      </w:r>
-      <w:proofErr w:type="spellEnd"/>
-      <w:r>
-        <w:t>.</w:t>
+        <w:t>@Convert: Converts the countries field to and from JSON using JpaConverterJson.</w:t>
       </w:r>
     </w:p>
     <w:p>
@@ -721,50 +608,18 @@
     </w:p>
     <w:p>
       <w:r>
-        <w:t>@</w:t>
-      </w:r>
-      <w:proofErr w:type="gramStart"/>
-      <w:r>
-        <w:t>GeneratedValue(</w:t>
-      </w:r>
-      <w:proofErr w:type="gramEnd"/>
-      <w:r>
-        <w:t xml:space="preserve">strategy = </w:t>
-      </w:r>
-      <w:proofErr w:type="spellStart"/>
-      <w:r>
-        <w:t>GenerationType.IDENTITY</w:t>
-      </w:r>
-      <w:proofErr w:type="spellEnd"/>
-      <w:r>
-        <w:t>)</w:t>
-      </w:r>
-    </w:p>
-    <w:p>
-      <w:r>
-        <w:t xml:space="preserve">private </w:t>
-      </w:r>
-      <w:proofErr w:type="gramStart"/>
-      <w:r>
-        <w:t>Long</w:t>
-      </w:r>
-      <w:proofErr w:type="gramEnd"/>
-      <w:r>
-        <w:t xml:space="preserve"> id;</w:t>
+        <w:t>@GeneratedValue(strategy = GenerationType.IDENTITY)</w:t>
+      </w:r>
+    </w:p>
+    <w:p>
+      <w:r>
+        <w:t>private Long id;</w:t>
       </w:r>
     </w:p>
     <w:p/>
     <w:p>
       <w:r>
-        <w:t>@</w:t>
-      </w:r>
-      <w:proofErr w:type="gramStart"/>
-      <w:r>
-        <w:t>NotBlank(</w:t>
-      </w:r>
-      <w:proofErr w:type="gramEnd"/>
-      <w:r>
-        <w:t>message = "Name is mandatory")</w:t>
+        <w:t>@NotBlank(message = "Name is mandatory")</w:t>
       </w:r>
     </w:p>
     <w:p>
@@ -775,15 +630,7 @@
     <w:p/>
     <w:p>
       <w:r>
-        <w:t>@</w:t>
-      </w:r>
-      <w:proofErr w:type="gramStart"/>
-      <w:r>
-        <w:t>Email(</w:t>
-      </w:r>
-      <w:proofErr w:type="gramEnd"/>
-      <w:r>
-        <w:t>message = "Email should be valid")</w:t>
+        <w:t>@Email(message = "Email should be valid")</w:t>
       </w:r>
     </w:p>
     <w:p>
@@ -839,6 +686,7 @@
           <w:b/>
           <w:bCs/>
         </w:rPr>
+        <w:lastRenderedPageBreak/>
         <w:t>API Endpoints:</w:t>
       </w:r>
     </w:p>
@@ -854,19 +702,10 @@
           <w:b/>
           <w:bCs/>
         </w:rPr>
-        <w:lastRenderedPageBreak/>
         <w:t>Create Customer</w:t>
       </w:r>
       <w:r>
-        <w:t>: POST /</w:t>
-      </w:r>
-      <w:proofErr w:type="spellStart"/>
-      <w:r>
-        <w:t>api</w:t>
-      </w:r>
-      <w:proofErr w:type="spellEnd"/>
-      <w:r>
-        <w:t>/customers</w:t>
+        <w:t>: POST /api/customers</w:t>
       </w:r>
     </w:p>
     <w:p>
@@ -884,15 +723,7 @@
         <w:t>Get Customer by ID</w:t>
       </w:r>
       <w:r>
-        <w:t>: GET /</w:t>
-      </w:r>
-      <w:proofErr w:type="spellStart"/>
-      <w:r>
-        <w:t>api</w:t>
-      </w:r>
-      <w:proofErr w:type="spellEnd"/>
-      <w:r>
-        <w:t>/customers/{id}</w:t>
+        <w:t>: GET /api/customers/{id}</w:t>
       </w:r>
     </w:p>
     <w:p>
@@ -910,15 +741,7 @@
         <w:t>Get All Customers</w:t>
       </w:r>
       <w:r>
-        <w:t>: GET /</w:t>
-      </w:r>
-      <w:proofErr w:type="spellStart"/>
-      <w:r>
-        <w:t>api</w:t>
-      </w:r>
-      <w:proofErr w:type="spellEnd"/>
-      <w:r>
-        <w:t>/customers/all</w:t>
+        <w:t>: GET /api/customers/all</w:t>
       </w:r>
     </w:p>
     <w:p>
@@ -936,15 +759,7 @@
         <w:t>Update Customer</w:t>
       </w:r>
       <w:r>
-        <w:t>: PUT /</w:t>
-      </w:r>
-      <w:proofErr w:type="spellStart"/>
-      <w:r>
-        <w:t>api</w:t>
-      </w:r>
-      <w:proofErr w:type="spellEnd"/>
-      <w:r>
-        <w:t>/customers/{id}</w:t>
+        <w:t>: PUT /api/customers/{id}</w:t>
       </w:r>
     </w:p>
     <w:p>
@@ -962,15 +777,7 @@
         <w:t>Delete Customer</w:t>
       </w:r>
       <w:r>
-        <w:t>: DELETE /</w:t>
-      </w:r>
-      <w:proofErr w:type="spellStart"/>
-      <w:r>
-        <w:t>api</w:t>
-      </w:r>
-      <w:proofErr w:type="spellEnd"/>
-      <w:r>
-        <w:t>/customers/{id}</w:t>
+        <w:t>: DELETE /api/customers/{id}</w:t>
       </w:r>
     </w:p>
     <w:p>
@@ -999,15 +806,7 @@
         </w:numPr>
       </w:pPr>
       <w:r>
-        <w:t>GET /</w:t>
-      </w:r>
-      <w:proofErr w:type="spellStart"/>
-      <w:r>
-        <w:t>api</w:t>
-      </w:r>
-      <w:proofErr w:type="spellEnd"/>
-      <w:r>
-        <w:t>/customers/check-customer-experience/{Designation}</w:t>
+        <w:t>GET /api/customers/check-customer-experience/{Designation}</w:t>
       </w:r>
     </w:p>
     <w:p>
@@ -1018,23 +817,7 @@
         </w:numPr>
       </w:pPr>
       <w:r>
-        <w:t>GET /</w:t>
-      </w:r>
-      <w:proofErr w:type="spellStart"/>
-      <w:r>
-        <w:t>api</w:t>
-      </w:r>
-      <w:proofErr w:type="spellEnd"/>
-      <w:r>
-        <w:t>/customers/</w:t>
-      </w:r>
-      <w:proofErr w:type="spellStart"/>
-      <w:r>
-        <w:t>check-country-experience?country</w:t>
-      </w:r>
-      <w:proofErr w:type="spellEnd"/>
-      <w:r>
-        <w:t>=value</w:t>
+        <w:t>GET /api/customers/check-country-experience?country=value</w:t>
       </w:r>
     </w:p>
     <w:p>
@@ -1059,109 +842,17 @@
     </w:p>
     <w:p>
       <w:r>
-        <w:t xml:space="preserve">public </w:t>
-      </w:r>
-      <w:proofErr w:type="spellStart"/>
-      <w:r>
-        <w:t>ResponseEntity</w:t>
-      </w:r>
-      <w:proofErr w:type="spellEnd"/>
-      <w:r>
-        <w:t>&lt;</w:t>
-      </w:r>
-      <w:proofErr w:type="spellStart"/>
-      <w:r>
-        <w:t>CustomerDetails</w:t>
-      </w:r>
-      <w:proofErr w:type="spellEnd"/>
-      <w:r>
-        <w:t xml:space="preserve">&gt; </w:t>
-      </w:r>
-      <w:proofErr w:type="spellStart"/>
-      <w:proofErr w:type="gramStart"/>
-      <w:r>
-        <w:t>createCustomer</w:t>
-      </w:r>
-      <w:proofErr w:type="spellEnd"/>
-      <w:r>
-        <w:t>(</w:t>
-      </w:r>
-      <w:proofErr w:type="gramEnd"/>
-      <w:r>
-        <w:t xml:space="preserve">@RequestBody </w:t>
-      </w:r>
-      <w:proofErr w:type="spellStart"/>
-      <w:r>
-        <w:t>CustomerDetails</w:t>
-      </w:r>
-      <w:proofErr w:type="spellEnd"/>
-      <w:r>
-        <w:t xml:space="preserve"> customer) {</w:t>
-      </w:r>
-    </w:p>
-    <w:p>
-      <w:r>
-        <w:t xml:space="preserve">    </w:t>
-      </w:r>
-      <w:proofErr w:type="spellStart"/>
-      <w:r>
-        <w:t>CustomerDetails</w:t>
-      </w:r>
-      <w:proofErr w:type="spellEnd"/>
-      <w:r>
-        <w:t xml:space="preserve"> </w:t>
-      </w:r>
-      <w:proofErr w:type="spellStart"/>
-      <w:r>
-        <w:t>createdCustomer</w:t>
-      </w:r>
-      <w:proofErr w:type="spellEnd"/>
-      <w:r>
-        <w:t xml:space="preserve"> = </w:t>
-      </w:r>
-      <w:proofErr w:type="spellStart"/>
-      <w:proofErr w:type="gramStart"/>
-      <w:r>
-        <w:t>customerservice.createCustomer</w:t>
-      </w:r>
-      <w:proofErr w:type="spellEnd"/>
-      <w:proofErr w:type="gramEnd"/>
-      <w:r>
-        <w:t>(customer);</w:t>
-      </w:r>
-    </w:p>
-    <w:p>
-      <w:r>
-        <w:t xml:space="preserve">    return new </w:t>
-      </w:r>
-      <w:proofErr w:type="spellStart"/>
-      <w:r>
-        <w:t>ResponseEntity</w:t>
-      </w:r>
-      <w:proofErr w:type="spellEnd"/>
-      <w:r>
-        <w:t>&lt;</w:t>
-      </w:r>
-      <w:proofErr w:type="gramStart"/>
-      <w:r>
-        <w:t>&gt;(</w:t>
-      </w:r>
-      <w:proofErr w:type="spellStart"/>
-      <w:proofErr w:type="gramEnd"/>
-      <w:r>
-        <w:t>createdCustomer</w:t>
-      </w:r>
-      <w:proofErr w:type="spellEnd"/>
-      <w:r>
-        <w:t xml:space="preserve">, </w:t>
-      </w:r>
-      <w:proofErr w:type="spellStart"/>
-      <w:r>
-        <w:t>HttpStatus.CREATED</w:t>
-      </w:r>
-      <w:proofErr w:type="spellEnd"/>
-      <w:r>
-        <w:t>);</w:t>
+        <w:t>public ResponseEntity&lt;CustomerDetails&gt; createCustomer(@RequestBody CustomerDetails customer) {</w:t>
+      </w:r>
+    </w:p>
+    <w:p>
+      <w:r>
+        <w:t xml:space="preserve">    CustomerDetails createdCustomer = customerservice.createCustomer(customer);</w:t>
+      </w:r>
+    </w:p>
+    <w:p>
+      <w:r>
+        <w:t xml:space="preserve">    return new ResponseEntity&lt;&gt;(createdCustomer, HttpStatus.CREATED);</w:t>
       </w:r>
     </w:p>
     <w:p>
@@ -1186,15 +877,7 @@
     </w:p>
     <w:p>
       <w:r>
-        <w:t xml:space="preserve">The </w:t>
-      </w:r>
-      <w:proofErr w:type="spellStart"/>
-      <w:r>
-        <w:t>CustomerServiceImpl</w:t>
-      </w:r>
-      <w:proofErr w:type="spellEnd"/>
-      <w:r>
-        <w:t xml:space="preserve"> class implements business logic and interacts with the repository layer.</w:t>
+        <w:t>The CustomerServiceImpl class implements business logic and interacts with the repository layer.</w:t>
       </w:r>
     </w:p>
     <w:p>
@@ -1306,144 +989,28 @@
     </w:p>
     <w:p>
       <w:r>
-        <w:t>@</w:t>
-      </w:r>
-      <w:proofErr w:type="gramStart"/>
-      <w:r>
-        <w:t>CachePut(</w:t>
-      </w:r>
-      <w:proofErr w:type="gramEnd"/>
-      <w:r>
-        <w:t>value = "</w:t>
-      </w:r>
-      <w:proofErr w:type="spellStart"/>
-      <w:r>
-        <w:t>createCustomer</w:t>
-      </w:r>
-      <w:proofErr w:type="spellEnd"/>
-      <w:r>
-        <w:t>", key = "#customer")</w:t>
+        <w:t>@CachePut(value = "createCustomer", key = "#customer")</w:t>
       </w:r>
     </w:p>
     <w:p>
       <w:r>
         <w:lastRenderedPageBreak/>
-        <w:t>@</w:t>
-      </w:r>
-      <w:proofErr w:type="gramStart"/>
-      <w:r>
-        <w:t>Retry(</w:t>
-      </w:r>
-      <w:proofErr w:type="gramEnd"/>
-      <w:r>
-        <w:t>name = "</w:t>
-      </w:r>
-      <w:proofErr w:type="spellStart"/>
-      <w:r>
-        <w:t>createCustomerRetry</w:t>
-      </w:r>
-      <w:proofErr w:type="spellEnd"/>
-      <w:r>
-        <w:t xml:space="preserve">", </w:t>
-      </w:r>
-      <w:proofErr w:type="spellStart"/>
-      <w:r>
-        <w:t>fallbackMethod</w:t>
-      </w:r>
-      <w:proofErr w:type="spellEnd"/>
-      <w:r>
-        <w:t xml:space="preserve"> = "</w:t>
-      </w:r>
-      <w:proofErr w:type="spellStart"/>
-      <w:r>
-        <w:t>fallbackForCreateCustomer</w:t>
-      </w:r>
-      <w:proofErr w:type="spellEnd"/>
-      <w:r>
-        <w:t>")</w:t>
-      </w:r>
-    </w:p>
-    <w:p>
-      <w:r>
-        <w:t>@</w:t>
-      </w:r>
-      <w:proofErr w:type="gramStart"/>
-      <w:r>
-        <w:t>CircuitBreaker(</w:t>
-      </w:r>
-      <w:proofErr w:type="gramEnd"/>
-      <w:r>
-        <w:t>name = "</w:t>
-      </w:r>
-      <w:proofErr w:type="spellStart"/>
-      <w:r>
-        <w:t>createCustomerCircuitBreaker</w:t>
-      </w:r>
-      <w:proofErr w:type="spellEnd"/>
-      <w:r>
-        <w:t xml:space="preserve">", </w:t>
-      </w:r>
-      <w:proofErr w:type="spellStart"/>
-      <w:r>
-        <w:t>fallbackMethod</w:t>
-      </w:r>
-      <w:proofErr w:type="spellEnd"/>
-      <w:r>
-        <w:t xml:space="preserve"> = "</w:t>
-      </w:r>
-      <w:proofErr w:type="spellStart"/>
-      <w:r>
-        <w:t>fallbackForCreateCustomer</w:t>
-      </w:r>
-      <w:proofErr w:type="spellEnd"/>
-      <w:r>
-        <w:t>")</w:t>
-      </w:r>
-    </w:p>
-    <w:p>
-      <w:r>
-        <w:t xml:space="preserve">public </w:t>
-      </w:r>
-      <w:proofErr w:type="spellStart"/>
-      <w:r>
-        <w:t>CustomerDetails</w:t>
-      </w:r>
-      <w:proofErr w:type="spellEnd"/>
-      <w:r>
-        <w:t xml:space="preserve"> </w:t>
-      </w:r>
-      <w:proofErr w:type="spellStart"/>
-      <w:proofErr w:type="gramStart"/>
-      <w:r>
-        <w:t>createCustomer</w:t>
-      </w:r>
-      <w:proofErr w:type="spellEnd"/>
-      <w:r>
-        <w:t>(</w:t>
-      </w:r>
-      <w:proofErr w:type="spellStart"/>
-      <w:proofErr w:type="gramEnd"/>
-      <w:r>
-        <w:t>CustomerDetails</w:t>
-      </w:r>
-      <w:proofErr w:type="spellEnd"/>
-      <w:r>
-        <w:t xml:space="preserve"> customer) {</w:t>
-      </w:r>
-    </w:p>
-    <w:p>
-      <w:r>
-        <w:t xml:space="preserve">    return </w:t>
-      </w:r>
-      <w:proofErr w:type="spellStart"/>
-      <w:proofErr w:type="gramStart"/>
-      <w:r>
-        <w:t>customerdetailsrepo.save</w:t>
-      </w:r>
-      <w:proofErr w:type="spellEnd"/>
-      <w:proofErr w:type="gramEnd"/>
-      <w:r>
-        <w:t>(customer);</w:t>
+        <w:t>@Retry(name = "createCustomerRetry", fallbackMethod = "fallbackForCreateCustomer")</w:t>
+      </w:r>
+    </w:p>
+    <w:p>
+      <w:r>
+        <w:t>@CircuitBreaker(name = "createCustomerCircuitBreaker", fallbackMethod = "fallbackForCreateCustomer")</w:t>
+      </w:r>
+    </w:p>
+    <w:p>
+      <w:r>
+        <w:t>public CustomerDetails createCustomer(CustomerDetails customer) {</w:t>
+      </w:r>
+    </w:p>
+    <w:p>
+      <w:r>
+        <w:t xml:space="preserve">    return customerdetailsrepo.save(customer);</w:t>
       </w:r>
     </w:p>
     <w:p>
@@ -1468,23 +1035,7 @@
     </w:p>
     <w:p>
       <w:r>
-        <w:t xml:space="preserve">The </w:t>
-      </w:r>
-      <w:proofErr w:type="spellStart"/>
-      <w:r>
-        <w:t>CustomerDetailsRepo</w:t>
-      </w:r>
-      <w:proofErr w:type="spellEnd"/>
-      <w:r>
-        <w:t xml:space="preserve"> interface extends </w:t>
-      </w:r>
-      <w:proofErr w:type="spellStart"/>
-      <w:r>
-        <w:t>JpaRepository</w:t>
-      </w:r>
-      <w:proofErr w:type="spellEnd"/>
-      <w:r>
-        <w:t xml:space="preserve"> to perform CRUD operations.</w:t>
+        <w:t>The CustomerDetailsRepo interface extends JpaRepository to perform CRUD operations.</w:t>
       </w:r>
     </w:p>
     <w:p>
@@ -1509,91 +1060,17 @@
     </w:p>
     <w:p>
       <w:r>
-        <w:t xml:space="preserve">public interface </w:t>
-      </w:r>
-      <w:proofErr w:type="spellStart"/>
-      <w:r>
-        <w:t>CustomerDetailsRepo</w:t>
-      </w:r>
-      <w:proofErr w:type="spellEnd"/>
-      <w:r>
-        <w:t xml:space="preserve"> extends </w:t>
-      </w:r>
-      <w:proofErr w:type="spellStart"/>
-      <w:r>
-        <w:t>JpaRepository</w:t>
-      </w:r>
-      <w:proofErr w:type="spellEnd"/>
-      <w:r>
-        <w:t>&lt;</w:t>
-      </w:r>
-      <w:proofErr w:type="spellStart"/>
-      <w:r>
-        <w:t>CustomerDetails</w:t>
-      </w:r>
-      <w:proofErr w:type="spellEnd"/>
-      <w:r>
-        <w:t xml:space="preserve">, </w:t>
-      </w:r>
-      <w:proofErr w:type="gramStart"/>
-      <w:r>
-        <w:t>Long</w:t>
-      </w:r>
-      <w:proofErr w:type="gramEnd"/>
-      <w:r>
-        <w:t>&gt; {</w:t>
-      </w:r>
-    </w:p>
-    <w:p>
-      <w:r>
-        <w:t xml:space="preserve">    List&lt;</w:t>
-      </w:r>
-      <w:proofErr w:type="spellStart"/>
-      <w:r>
-        <w:t>CustomerDetails</w:t>
-      </w:r>
-      <w:proofErr w:type="spellEnd"/>
-      <w:r>
-        <w:t xml:space="preserve">&gt; </w:t>
-      </w:r>
-      <w:proofErr w:type="spellStart"/>
-      <w:proofErr w:type="gramStart"/>
-      <w:r>
-        <w:t>findCustomersWithExpLessThanFive</w:t>
-      </w:r>
-      <w:proofErr w:type="spellEnd"/>
-      <w:r>
-        <w:t>(</w:t>
-      </w:r>
-      <w:proofErr w:type="gramEnd"/>
-      <w:r>
-        <w:t>String designation);</w:t>
-      </w:r>
-    </w:p>
-    <w:p>
-      <w:r>
-        <w:t xml:space="preserve">    List&lt;</w:t>
-      </w:r>
-      <w:proofErr w:type="spellStart"/>
-      <w:r>
-        <w:t>CustomerDetails</w:t>
-      </w:r>
-      <w:proofErr w:type="spellEnd"/>
-      <w:r>
-        <w:t xml:space="preserve">&gt; </w:t>
-      </w:r>
-      <w:proofErr w:type="spellStart"/>
-      <w:proofErr w:type="gramStart"/>
-      <w:r>
-        <w:t>findByExperienceyr</w:t>
-      </w:r>
-      <w:proofErr w:type="spellEnd"/>
-      <w:r>
-        <w:t>(</w:t>
-      </w:r>
-      <w:proofErr w:type="gramEnd"/>
-      <w:r>
-        <w:t>int years);</w:t>
+        <w:t>public interface CustomerDetailsRepo extends JpaRepository&lt;CustomerDetails, Long&gt; {</w:t>
+      </w:r>
+    </w:p>
+    <w:p>
+      <w:r>
+        <w:t xml:space="preserve">    List&lt;CustomerDetails&gt; findCustomersWithExpLessThanFive(String designation);</w:t>
+      </w:r>
+    </w:p>
+    <w:p>
+      <w:r>
+        <w:t xml:space="preserve">    List&lt;CustomerDetails&gt; findByExperienceyr(int years);</w:t>
       </w:r>
     </w:p>
     <w:p>
@@ -1649,15 +1126,7 @@
         <w:t>Custom Exception Handling</w:t>
       </w:r>
       <w:r>
-        <w:t xml:space="preserve">: </w:t>
-      </w:r>
-      <w:proofErr w:type="spellStart"/>
-      <w:r>
-        <w:t>CustomerNotFoundException</w:t>
-      </w:r>
-      <w:proofErr w:type="spellEnd"/>
-      <w:r>
-        <w:t xml:space="preserve"> for specific error scenarios.</w:t>
+        <w:t>: CustomerNotFoundException for specific error scenarios.</w:t>
       </w:r>
     </w:p>
     <w:p>
@@ -1835,33 +1304,8 @@
           <w:b/>
           <w:bCs/>
         </w:rPr>
-        <w:t xml:space="preserve">(e.g., CustomerControllerImpl, </w:t>
-      </w:r>
-      <w:proofErr w:type="spellStart"/>
-      <w:r>
-        <w:rPr>
-          <w:b/>
-          <w:bCs/>
-        </w:rPr>
-        <w:t>CustomerServiceImpl</w:t>
-      </w:r>
-      <w:proofErr w:type="spellEnd"/>
-      <w:r>
-        <w:rPr>
-          <w:b/>
-          <w:bCs/>
-        </w:rPr>
-        <w:t xml:space="preserve">, </w:t>
-      </w:r>
-      <w:proofErr w:type="spellStart"/>
-      <w:r>
-        <w:rPr>
-          <w:b/>
-          <w:bCs/>
-        </w:rPr>
-        <w:t>CustomerDetailsRepo</w:t>
-      </w:r>
-      <w:proofErr w:type="spellEnd"/>
+        <w:t>(e.g., CustomerControllerImpl, CustomerServiceImpl, CustomerDetailsRepo</w:t>
+      </w:r>
       <w:r>
         <w:t>) are by default instantiated as singletons by the Spring IoC container.</w:t>
       </w:r>
@@ -1916,21 +1360,12 @@
       <w:r>
         <w:t xml:space="preserve">The </w:t>
       </w:r>
-      <w:proofErr w:type="spellStart"/>
-      <w:r>
-        <w:rPr>
-          <w:b/>
-          <w:bCs/>
-        </w:rPr>
-        <w:t>JpaRepository</w:t>
-      </w:r>
-      <w:proofErr w:type="spellEnd"/>
-      <w:r>
-        <w:rPr>
-          <w:b/>
-          <w:bCs/>
-        </w:rPr>
-        <w:t xml:space="preserve"> </w:t>
+      <w:r>
+        <w:rPr>
+          <w:b/>
+          <w:bCs/>
+        </w:rPr>
+        <w:t xml:space="preserve">JpaRepository </w:t>
       </w:r>
       <w:r>
         <w:t>provided by Spring Data acts as a factory for creating repository implementations at runtime.</w:t>
@@ -2072,17 +1507,8 @@
           <w:b/>
           <w:bCs/>
         </w:rPr>
-        <w:t xml:space="preserve">Spring’s </w:t>
-      </w:r>
-      <w:proofErr w:type="spellStart"/>
-      <w:r>
-        <w:rPr>
-          <w:b/>
-          <w:bCs/>
-        </w:rPr>
-        <w:t>JpaRepository</w:t>
-      </w:r>
-      <w:proofErr w:type="spellEnd"/>
+        <w:t>Spring’s JpaRepository</w:t>
+      </w:r>
       <w:r>
         <w:t xml:space="preserve">, </w:t>
       </w:r>
@@ -2097,33 +1523,8 @@
           <w:b/>
           <w:bCs/>
         </w:rPr>
-        <w:t xml:space="preserve">save, </w:t>
-      </w:r>
-      <w:proofErr w:type="spellStart"/>
-      <w:r>
-        <w:rPr>
-          <w:b/>
-          <w:bCs/>
-        </w:rPr>
-        <w:t>findById</w:t>
-      </w:r>
-      <w:proofErr w:type="spellEnd"/>
-      <w:r>
-        <w:rPr>
-          <w:b/>
-          <w:bCs/>
-        </w:rPr>
-        <w:t xml:space="preserve">, </w:t>
-      </w:r>
-      <w:proofErr w:type="spellStart"/>
-      <w:r>
-        <w:rPr>
-          <w:b/>
-          <w:bCs/>
-        </w:rPr>
-        <w:t>findAll</w:t>
-      </w:r>
-      <w:proofErr w:type="spellEnd"/>
+        <w:t>save, findById, findAll</w:t>
+      </w:r>
       <w:r>
         <w:t xml:space="preserve">) that follow a fixed algorithm template for database operations. </w:t>
       </w:r>
@@ -2131,15 +1532,7 @@
         <w:t xml:space="preserve">We </w:t>
       </w:r>
       <w:r>
-        <w:t xml:space="preserve">can customize </w:t>
-      </w:r>
-      <w:proofErr w:type="spellStart"/>
-      <w:r>
-        <w:t>behavior</w:t>
-      </w:r>
-      <w:proofErr w:type="spellEnd"/>
-      <w:r>
-        <w:t xml:space="preserve"> by overriding methods if needed.</w:t>
+        <w:t>can customize behavior by overriding methods if needed.</w:t>
       </w:r>
     </w:p>
     <w:p>
@@ -2414,15 +1807,7 @@
           </w:tcPr>
           <w:p>
             <w:r>
-              <w:t>/</w:t>
-            </w:r>
-            <w:proofErr w:type="spellStart"/>
-            <w:r>
-              <w:t>api</w:t>
-            </w:r>
-            <w:proofErr w:type="spellEnd"/>
-            <w:r>
-              <w:t>/customers</w:t>
+              <w:t>/api/customers</w:t>
             </w:r>
           </w:p>
         </w:tc>
@@ -2463,17 +1848,7 @@
           </w:tcPr>
           <w:p>
             <w:r>
-              <w:t>/</w:t>
-            </w:r>
-            <w:proofErr w:type="spellStart"/>
-            <w:proofErr w:type="gramStart"/>
-            <w:r>
-              <w:t>api</w:t>
-            </w:r>
-            <w:proofErr w:type="spellEnd"/>
-            <w:proofErr w:type="gramEnd"/>
-            <w:r>
-              <w:t>/customers/{id}</w:t>
+              <w:t>/api/customers/{id}</w:t>
             </w:r>
           </w:p>
         </w:tc>
@@ -2514,15 +1889,7 @@
           </w:tcPr>
           <w:p>
             <w:r>
-              <w:t>/</w:t>
-            </w:r>
-            <w:proofErr w:type="spellStart"/>
-            <w:r>
-              <w:t>api</w:t>
-            </w:r>
-            <w:proofErr w:type="spellEnd"/>
-            <w:r>
-              <w:t>/customers/all</w:t>
+              <w:t>/api/customers/all</w:t>
             </w:r>
           </w:p>
         </w:tc>
@@ -2563,17 +1930,7 @@
           </w:tcPr>
           <w:p>
             <w:r>
-              <w:t>/</w:t>
-            </w:r>
-            <w:proofErr w:type="spellStart"/>
-            <w:proofErr w:type="gramStart"/>
-            <w:r>
-              <w:t>api</w:t>
-            </w:r>
-            <w:proofErr w:type="spellEnd"/>
-            <w:proofErr w:type="gramEnd"/>
-            <w:r>
-              <w:t>/customers/{id}</w:t>
+              <w:t>/api/customers/{id}</w:t>
             </w:r>
           </w:p>
         </w:tc>
@@ -2614,17 +1971,7 @@
           </w:tcPr>
           <w:p>
             <w:r>
-              <w:t>/</w:t>
-            </w:r>
-            <w:proofErr w:type="spellStart"/>
-            <w:proofErr w:type="gramStart"/>
-            <w:r>
-              <w:t>api</w:t>
-            </w:r>
-            <w:proofErr w:type="spellEnd"/>
-            <w:proofErr w:type="gramEnd"/>
-            <w:r>
-              <w:t>/customers/{id}</w:t>
+              <w:t>/api/customers/{id}</w:t>
             </w:r>
           </w:p>
         </w:tc>
@@ -2665,15 +2012,7 @@
           </w:tcPr>
           <w:p>
             <w:r>
-              <w:t>/</w:t>
-            </w:r>
-            <w:proofErr w:type="spellStart"/>
-            <w:r>
-              <w:t>api</w:t>
-            </w:r>
-            <w:proofErr w:type="spellEnd"/>
-            <w:r>
-              <w:t>/customers/check-customer-experience/{Designation}</w:t>
+              <w:t>/api/customers/check-customer-experience/{Designation}</w:t>
             </w:r>
           </w:p>
         </w:tc>
@@ -2714,23 +2053,7 @@
           </w:tcPr>
           <w:p>
             <w:r>
-              <w:t>/</w:t>
-            </w:r>
-            <w:proofErr w:type="spellStart"/>
-            <w:r>
-              <w:t>api</w:t>
-            </w:r>
-            <w:proofErr w:type="spellEnd"/>
-            <w:r>
-              <w:t>/customers/</w:t>
-            </w:r>
-            <w:proofErr w:type="spellStart"/>
-            <w:r>
-              <w:t>check-country-experience?country</w:t>
-            </w:r>
-            <w:proofErr w:type="spellEnd"/>
-            <w:r>
-              <w:t>=value</w:t>
+              <w:t>/api/customers/check-country-experience?country=value</w:t>
             </w:r>
           </w:p>
         </w:tc>
@@ -2996,16 +2319,11 @@
         <w:t xml:space="preserve"> </w:t>
       </w:r>
       <w:r>
-        <w:t xml:space="preserve">Measure and log </w:t>
-      </w:r>
-      <w:proofErr w:type="gramStart"/>
-      <w:r>
-        <w:t>performance</w:t>
+        <w:t>Measure and log performance</w:t>
       </w:r>
       <w:r>
         <w:t xml:space="preserve"> ,</w:t>
       </w:r>
-      <w:proofErr w:type="gramEnd"/>
       <w:r>
         <w:t xml:space="preserve"> metrics</w:t>
       </w:r>
@@ -3167,13 +2485,8 @@
           </w:tcPr>
           <w:p>
             <w:r>
-              <w:t>/actuator/</w:t>
+              <w:t>/actuator/circuitbreakers</w:t>
             </w:r>
-            <w:proofErr w:type="spellStart"/>
-            <w:r>
-              <w:t>circuitbreakers</w:t>
-            </w:r>
-            <w:proofErr w:type="spellEnd"/>
           </w:p>
         </w:tc>
         <w:tc>
@@ -6503,6 +5816,29 @@
       <w:rFonts w:ascii="Times New Roman" w:hAnsi="Times New Roman" w:cs="Times New Roman"/>
     </w:rPr>
   </w:style>
+  <w:style w:type="character" w:styleId="Hyperlink">
+    <w:name w:val="Hyperlink"/>
+    <w:basedOn w:val="DefaultParagraphFont"/>
+    <w:uiPriority w:val="99"/>
+    <w:unhideWhenUsed/>
+    <w:rsid w:val="003C05B9"/>
+    <w:rPr>
+      <w:color w:val="467886" w:themeColor="hyperlink"/>
+      <w:u w:val="single"/>
+    </w:rPr>
+  </w:style>
+  <w:style w:type="character" w:styleId="UnresolvedMention">
+    <w:name w:val="Unresolved Mention"/>
+    <w:basedOn w:val="DefaultParagraphFont"/>
+    <w:uiPriority w:val="99"/>
+    <w:semiHidden/>
+    <w:unhideWhenUsed/>
+    <w:rsid w:val="003C05B9"/>
+    <w:rPr>
+      <w:color w:val="605E5C"/>
+      <w:shd w:val="clear" w:color="auto" w:fill="E1DFDD"/>
+    </w:rPr>
+  </w:style>
 </w:styles>
 </file>
 

</xml_diff>